<commit_message>
Cyber Security Done - Added IP and Ethics
Hopefully pass Cyber security
</commit_message>
<xml_diff>
--- a/30106121_AT1_IPandEthics_KnowledgeQ's.docx
+++ b/30106121_AT1_IPandEthics_KnowledgeQ's.docx
@@ -3847,7 +3847,19 @@
           <w:rPr>
             <w:rStyle w:val="Hyperlink"/>
           </w:rPr>
-          <w:t>https://www.ipaustralia.gov.au/</w:t>
+          <w:t>https://www.ip</w:t>
+        </w:r>
+        <w:r>
+          <w:rPr>
+            <w:rStyle w:val="Hyperlink"/>
+          </w:rPr>
+          <w:t>a</w:t>
+        </w:r>
+        <w:r>
+          <w:rPr>
+            <w:rStyle w:val="Hyperlink"/>
+          </w:rPr>
+          <w:t>ustralia.gov.au/</w:t>
         </w:r>
       </w:hyperlink>
       <w:r>
@@ -3897,8 +3909,8 @@
         <w:tblLook w:val="04A0" w:firstRow="1" w:lastRow="0" w:firstColumn="1" w:lastColumn="0" w:noHBand="0" w:noVBand="1"/>
       </w:tblPr>
       <w:tblGrid>
-        <w:gridCol w:w="2450"/>
-        <w:gridCol w:w="1949"/>
+        <w:gridCol w:w="2263"/>
+        <w:gridCol w:w="2136"/>
         <w:gridCol w:w="1942"/>
         <w:gridCol w:w="2286"/>
         <w:gridCol w:w="1829"/>
@@ -3906,7 +3918,7 @@
       <w:tr>
         <w:tc>
           <w:tcPr>
-            <w:tcW w:w="2450" w:type="dxa"/>
+            <w:tcW w:w="2263" w:type="dxa"/>
           </w:tcPr>
           <w:p>
             <w:pPr>
@@ -3929,7 +3941,7 @@
         </w:tc>
         <w:tc>
           <w:tcPr>
-            <w:tcW w:w="1949" w:type="dxa"/>
+            <w:tcW w:w="2136" w:type="dxa"/>
           </w:tcPr>
           <w:p>
             <w:pPr>
@@ -4041,7 +4053,7 @@
       <w:tr>
         <w:tc>
           <w:tcPr>
-            <w:tcW w:w="2450" w:type="dxa"/>
+            <w:tcW w:w="2263" w:type="dxa"/>
           </w:tcPr>
           <w:p>
             <w:pPr>
@@ -4056,7 +4068,7 @@
         </w:tc>
         <w:tc>
           <w:tcPr>
-            <w:tcW w:w="1949" w:type="dxa"/>
+            <w:tcW w:w="2136" w:type="dxa"/>
           </w:tcPr>
           <w:p>
             <w:pPr>
@@ -4118,7 +4130,7 @@
       <w:tr>
         <w:tc>
           <w:tcPr>
-            <w:tcW w:w="2450" w:type="dxa"/>
+            <w:tcW w:w="2263" w:type="dxa"/>
           </w:tcPr>
           <w:p>
             <w:pPr>
@@ -4133,7 +4145,7 @@
         </w:tc>
         <w:tc>
           <w:tcPr>
-            <w:tcW w:w="1949" w:type="dxa"/>
+            <w:tcW w:w="2136" w:type="dxa"/>
           </w:tcPr>
           <w:p>
             <w:pPr>
@@ -4195,7 +4207,7 @@
       <w:tr>
         <w:tc>
           <w:tcPr>
-            <w:tcW w:w="2450" w:type="dxa"/>
+            <w:tcW w:w="2263" w:type="dxa"/>
           </w:tcPr>
           <w:p>
             <w:pPr>
@@ -4210,7 +4222,7 @@
         </w:tc>
         <w:tc>
           <w:tcPr>
-            <w:tcW w:w="1949" w:type="dxa"/>
+            <w:tcW w:w="2136" w:type="dxa"/>
           </w:tcPr>
           <w:p>
             <w:pPr>
@@ -4275,7 +4287,7 @@
         </w:trPr>
         <w:tc>
           <w:tcPr>
-            <w:tcW w:w="2450" w:type="dxa"/>
+            <w:tcW w:w="2263" w:type="dxa"/>
           </w:tcPr>
           <w:p>
             <w:pPr>
@@ -4290,7 +4302,7 @@
         </w:tc>
         <w:tc>
           <w:tcPr>
-            <w:tcW w:w="1949" w:type="dxa"/>
+            <w:tcW w:w="2136" w:type="dxa"/>
           </w:tcPr>
           <w:p>
             <w:pPr>
@@ -4361,7 +4373,7 @@
       <w:tr>
         <w:tc>
           <w:tcPr>
-            <w:tcW w:w="2450" w:type="dxa"/>
+            <w:tcW w:w="2263" w:type="dxa"/>
           </w:tcPr>
           <w:p>
             <w:pPr>
@@ -4376,7 +4388,7 @@
         </w:tc>
         <w:tc>
           <w:tcPr>
-            <w:tcW w:w="1949" w:type="dxa"/>
+            <w:tcW w:w="2136" w:type="dxa"/>
           </w:tcPr>
           <w:p>
             <w:pPr>
@@ -4441,7 +4453,7 @@
         </w:trPr>
         <w:tc>
           <w:tcPr>
-            <w:tcW w:w="2450" w:type="dxa"/>
+            <w:tcW w:w="2263" w:type="dxa"/>
           </w:tcPr>
           <w:p>
             <w:pPr>
@@ -4456,7 +4468,7 @@
         </w:tc>
         <w:tc>
           <w:tcPr>
-            <w:tcW w:w="1949" w:type="dxa"/>
+            <w:tcW w:w="2136" w:type="dxa"/>
           </w:tcPr>
           <w:p>
             <w:pPr>
@@ -4527,7 +4539,7 @@
       <w:tr>
         <w:tc>
           <w:tcPr>
-            <w:tcW w:w="2450" w:type="dxa"/>
+            <w:tcW w:w="2263" w:type="dxa"/>
           </w:tcPr>
           <w:p>
             <w:pPr>
@@ -4542,7 +4554,7 @@
         </w:tc>
         <w:tc>
           <w:tcPr>
-            <w:tcW w:w="1949" w:type="dxa"/>
+            <w:tcW w:w="2136" w:type="dxa"/>
           </w:tcPr>
           <w:p>
             <w:pPr>
@@ -4607,7 +4619,7 @@
         </w:trPr>
         <w:tc>
           <w:tcPr>
-            <w:tcW w:w="2450" w:type="dxa"/>
+            <w:tcW w:w="2263" w:type="dxa"/>
           </w:tcPr>
           <w:p>
             <w:pPr>
@@ -4622,7 +4634,7 @@
         </w:tc>
         <w:tc>
           <w:tcPr>
-            <w:tcW w:w="1949" w:type="dxa"/>
+            <w:tcW w:w="2136" w:type="dxa"/>
           </w:tcPr>
           <w:p>
             <w:pPr>
@@ -6432,15 +6444,7 @@
         </w:rPr>
       </w:pPr>
       <w:r>
-        <w:t xml:space="preserve">CITE Managed Services has a list of </w:t>
-      </w:r>
-      <w:proofErr w:type="gramStart"/>
-      <w:r>
-        <w:t>client</w:t>
-      </w:r>
-      <w:proofErr w:type="gramEnd"/>
-      <w:r>
-        <w:t xml:space="preserve"> contact details on the page Admin Reports on the </w:t>
+        <w:t xml:space="preserve">CITE Managed Services has a list of client contact details on the page Admin Reports on the </w:t>
       </w:r>
       <w:r>
         <w:t>Governance</w:t>
@@ -18416,9 +18420,12 @@
 </file>
 
 <file path=customXml/item2.xml><?xml version="1.0" encoding="utf-8"?>
-<p:properties xmlns:p="http://schemas.microsoft.com/office/2006/metadata/properties" xmlns:xsi="http://www.w3.org/2001/XMLSchema-instance" xmlns:pc="http://schemas.microsoft.com/office/infopath/2007/PartnerControls">
-  <documentManagement/>
-</p:properties>
+<?mso-contentType ?>
+<FormTemplates xmlns="http://schemas.microsoft.com/sharepoint/v3/contenttype/forms">
+  <Display>DocumentLibraryForm</Display>
+  <Edit>DocumentLibraryForm</Edit>
+  <New>DocumentLibraryForm</New>
+</FormTemplates>
 </file>
 
 <file path=customXml/item3.xml><?xml version="1.0" encoding="utf-8"?>
@@ -18471,12 +18478,9 @@
 </file>
 
 <file path=customXml/item4.xml><?xml version="1.0" encoding="utf-8"?>
-<?mso-contentType ?>
-<FormTemplates xmlns="http://schemas.microsoft.com/sharepoint/v3/contenttype/forms">
-  <Display>DocumentLibraryForm</Display>
-  <Edit>DocumentLibraryForm</Edit>
-  <New>DocumentLibraryForm</New>
-</FormTemplates>
+<p:properties xmlns:p="http://schemas.microsoft.com/office/2006/metadata/properties" xmlns:xsi="http://www.w3.org/2001/XMLSchema-instance" xmlns:pc="http://schemas.microsoft.com/office/infopath/2007/PartnerControls">
+  <documentManagement/>
+</p:properties>
 </file>
 
 <file path=customXml/itemProps1.xml><?xml version="1.0" encoding="utf-8"?>
@@ -18499,10 +18503,9 @@
 </file>
 
 <file path=customXml/itemProps2.xml><?xml version="1.0" encoding="utf-8"?>
-<ds:datastoreItem xmlns:ds="http://schemas.openxmlformats.org/officeDocument/2006/customXml" ds:itemID="{77DB8CBD-C210-42A9-A161-9999DBF92F4D}">
+<ds:datastoreItem xmlns:ds="http://schemas.openxmlformats.org/officeDocument/2006/customXml" ds:itemID="{9C27DF9F-C3C4-4AA0-AD6A-6778509ECDD0}">
   <ds:schemaRefs>
-    <ds:schemaRef ds:uri="http://schemas.microsoft.com/office/2006/metadata/properties"/>
-    <ds:schemaRef ds:uri="http://schemas.microsoft.com/office/infopath/2007/PartnerControls"/>
+    <ds:schemaRef ds:uri="http://schemas.microsoft.com/sharepoint/v3/contenttype/forms"/>
   </ds:schemaRefs>
 </ds:datastoreItem>
 </file>
@@ -18516,9 +18519,10 @@
 </file>
 
 <file path=customXml/itemProps4.xml><?xml version="1.0" encoding="utf-8"?>
-<ds:datastoreItem xmlns:ds="http://schemas.openxmlformats.org/officeDocument/2006/customXml" ds:itemID="{9C27DF9F-C3C4-4AA0-AD6A-6778509ECDD0}">
+<ds:datastoreItem xmlns:ds="http://schemas.openxmlformats.org/officeDocument/2006/customXml" ds:itemID="{77DB8CBD-C210-42A9-A161-9999DBF92F4D}">
   <ds:schemaRefs>
-    <ds:schemaRef ds:uri="http://schemas.microsoft.com/sharepoint/v3/contenttype/forms"/>
+    <ds:schemaRef ds:uri="http://schemas.microsoft.com/office/2006/metadata/properties"/>
+    <ds:schemaRef ds:uri="http://schemas.microsoft.com/office/infopath/2007/PartnerControls"/>
   </ds:schemaRefs>
 </ds:datastoreItem>
 </file>
</xml_diff>

<commit_message>
Worked on ip and ethics At1
</commit_message>
<xml_diff>
--- a/30106121_AT1_IPandEthics_KnowledgeQ's.docx
+++ b/30106121_AT1_IPandEthics_KnowledgeQ's.docx
@@ -3847,19 +3847,19 @@
           <w:rPr>
             <w:rStyle w:val="Hyperlink"/>
           </w:rPr>
-          <w:t>https://www.ip</w:t>
+          <w:t>https://w</w:t>
         </w:r>
         <w:r>
           <w:rPr>
             <w:rStyle w:val="Hyperlink"/>
           </w:rPr>
-          <w:t>a</w:t>
+          <w:t>w</w:t>
         </w:r>
         <w:r>
           <w:rPr>
             <w:rStyle w:val="Hyperlink"/>
           </w:rPr>
-          <w:t>ustralia.gov.au/</w:t>
+          <w:t>w.ipaustralia.gov.au/</w:t>
         </w:r>
       </w:hyperlink>
       <w:r>
@@ -3909,16 +3909,16 @@
         <w:tblLook w:val="04A0" w:firstRow="1" w:lastRow="0" w:firstColumn="1" w:lastColumn="0" w:noHBand="0" w:noVBand="1"/>
       </w:tblPr>
       <w:tblGrid>
-        <w:gridCol w:w="2263"/>
-        <w:gridCol w:w="2136"/>
-        <w:gridCol w:w="1942"/>
-        <w:gridCol w:w="2286"/>
-        <w:gridCol w:w="1829"/>
+        <w:gridCol w:w="1504"/>
+        <w:gridCol w:w="3074"/>
+        <w:gridCol w:w="2788"/>
+        <w:gridCol w:w="1751"/>
+        <w:gridCol w:w="1339"/>
       </w:tblGrid>
       <w:tr>
         <w:tc>
           <w:tcPr>
-            <w:tcW w:w="2263" w:type="dxa"/>
+            <w:tcW w:w="1504" w:type="dxa"/>
           </w:tcPr>
           <w:p>
             <w:pPr>
@@ -3941,7 +3941,7 @@
         </w:tc>
         <w:tc>
           <w:tcPr>
-            <w:tcW w:w="2136" w:type="dxa"/>
+            <w:tcW w:w="3074" w:type="dxa"/>
           </w:tcPr>
           <w:p>
             <w:pPr>
@@ -3964,7 +3964,7 @@
         </w:tc>
         <w:tc>
           <w:tcPr>
-            <w:tcW w:w="1942" w:type="dxa"/>
+            <w:tcW w:w="2788" w:type="dxa"/>
           </w:tcPr>
           <w:p>
             <w:pPr>
@@ -3987,7 +3987,7 @@
         </w:tc>
         <w:tc>
           <w:tcPr>
-            <w:tcW w:w="2286" w:type="dxa"/>
+            <w:tcW w:w="1751" w:type="dxa"/>
           </w:tcPr>
           <w:p>
             <w:pPr>
@@ -4028,7 +4028,7 @@
         </w:tc>
         <w:tc>
           <w:tcPr>
-            <w:tcW w:w="1829" w:type="dxa"/>
+            <w:tcW w:w="1339" w:type="dxa"/>
           </w:tcPr>
           <w:p>
             <w:pPr>
@@ -4053,7 +4053,7 @@
       <w:tr>
         <w:tc>
           <w:tcPr>
-            <w:tcW w:w="2263" w:type="dxa"/>
+            <w:tcW w:w="1504" w:type="dxa"/>
           </w:tcPr>
           <w:p>
             <w:pPr>
@@ -4068,7 +4068,7 @@
         </w:tc>
         <w:tc>
           <w:tcPr>
-            <w:tcW w:w="2136" w:type="dxa"/>
+            <w:tcW w:w="3074" w:type="dxa"/>
           </w:tcPr>
           <w:p>
             <w:pPr>
@@ -4079,11 +4079,17 @@
                 <w:color w:val="000000" w:themeColor="text1"/>
               </w:rPr>
             </w:pPr>
+            <w:r>
+              <w:rPr>
+                <w:color w:val="000000" w:themeColor="text1"/>
+              </w:rPr>
+              <w:t>A patent protects your invention or how something works, like new technology, devices, substances, or processes.</w:t>
+            </w:r>
           </w:p>
         </w:tc>
         <w:tc>
           <w:tcPr>
-            <w:tcW w:w="1942" w:type="dxa"/>
+            <w:tcW w:w="2788" w:type="dxa"/>
           </w:tcPr>
           <w:p>
             <w:pPr>
@@ -4094,11 +4100,17 @@
                 <w:color w:val="000000" w:themeColor="text1"/>
               </w:rPr>
             </w:pPr>
+            <w:r>
+              <w:rPr>
+                <w:color w:val="000000" w:themeColor="text1"/>
+              </w:rPr>
+              <w:t>A substance (like the polymer used in bank notes), a device (like a cochlear implant or bionic ear), or a technology (like mapping software).</w:t>
+            </w:r>
           </w:p>
         </w:tc>
         <w:tc>
           <w:tcPr>
-            <w:tcW w:w="2286" w:type="dxa"/>
+            <w:tcW w:w="1751" w:type="dxa"/>
           </w:tcPr>
           <w:p>
             <w:pPr>
@@ -4109,11 +4121,23 @@
                 <w:color w:val="000000" w:themeColor="text1"/>
               </w:rPr>
             </w:pPr>
+            <w:r>
+              <w:rPr>
+                <w:color w:val="000000" w:themeColor="text1"/>
+              </w:rPr>
+              <w:t>Patents Act 1990; Patents Regulations 199</w:t>
+            </w:r>
+            <w:r>
+              <w:rPr>
+                <w:color w:val="000000" w:themeColor="text1"/>
+              </w:rPr>
+              <w:t>1</w:t>
+            </w:r>
           </w:p>
         </w:tc>
         <w:tc>
           <w:tcPr>
-            <w:tcW w:w="1829" w:type="dxa"/>
+            <w:tcW w:w="1339" w:type="dxa"/>
           </w:tcPr>
           <w:p>
             <w:pPr>
@@ -4124,13 +4148,19 @@
                 <w:color w:val="000000" w:themeColor="text1"/>
               </w:rPr>
             </w:pPr>
+            <w:r>
+              <w:rPr>
+                <w:color w:val="000000" w:themeColor="text1"/>
+              </w:rPr>
+              <w:t>Covered under CITEMS Intellectual Property Policy and Procedures</w:t>
+            </w:r>
           </w:p>
         </w:tc>
       </w:tr>
       <w:tr>
         <w:tc>
           <w:tcPr>
-            <w:tcW w:w="2263" w:type="dxa"/>
+            <w:tcW w:w="1504" w:type="dxa"/>
           </w:tcPr>
           <w:p>
             <w:pPr>
@@ -4145,7 +4175,7 @@
         </w:tc>
         <w:tc>
           <w:tcPr>
-            <w:tcW w:w="2136" w:type="dxa"/>
+            <w:tcW w:w="3074" w:type="dxa"/>
           </w:tcPr>
           <w:p>
             <w:pPr>
@@ -4156,11 +4186,17 @@
                 <w:color w:val="000000" w:themeColor="text1"/>
               </w:rPr>
             </w:pPr>
+            <w:r>
+              <w:rPr>
+                <w:color w:val="000000" w:themeColor="text1"/>
+              </w:rPr>
+              <w:t>A trademark protects your brand by making sure that no one else can use anything that makes your goods or services stand out from the competition. This could be a logo, word, phrase, picture, sound, colour, shape, packaging, etc.</w:t>
+            </w:r>
           </w:p>
         </w:tc>
         <w:tc>
           <w:tcPr>
-            <w:tcW w:w="1942" w:type="dxa"/>
+            <w:tcW w:w="2788" w:type="dxa"/>
           </w:tcPr>
           <w:p>
             <w:pPr>
@@ -4171,11 +4207,23 @@
                 <w:color w:val="000000" w:themeColor="text1"/>
               </w:rPr>
             </w:pPr>
+            <w:r>
+              <w:rPr>
+                <w:color w:val="000000" w:themeColor="text1"/>
+              </w:rPr>
+              <w:t>Logo (like a swoosh), Colour (like a unique packaging colour), Shape (like the shape of a bottle)</w:t>
+            </w:r>
+            <w:r>
+              <w:rPr>
+                <w:color w:val="000000" w:themeColor="text1"/>
+              </w:rPr>
+              <w:t>.</w:t>
+            </w:r>
           </w:p>
         </w:tc>
         <w:tc>
           <w:tcPr>
-            <w:tcW w:w="2286" w:type="dxa"/>
+            <w:tcW w:w="1751" w:type="dxa"/>
           </w:tcPr>
           <w:p>
             <w:pPr>
@@ -4186,11 +4234,23 @@
                 <w:color w:val="000000" w:themeColor="text1"/>
               </w:rPr>
             </w:pPr>
+            <w:r>
+              <w:rPr>
+                <w:color w:val="000000" w:themeColor="text1"/>
+              </w:rPr>
+              <w:t>Trade Marks Act 1995; Trade Marks Regulations 199</w:t>
+            </w:r>
+            <w:r>
+              <w:rPr>
+                <w:color w:val="000000" w:themeColor="text1"/>
+              </w:rPr>
+              <w:t>5</w:t>
+            </w:r>
           </w:p>
         </w:tc>
         <w:tc>
           <w:tcPr>
-            <w:tcW w:w="1829" w:type="dxa"/>
+            <w:tcW w:w="1339" w:type="dxa"/>
           </w:tcPr>
           <w:p>
             <w:pPr>
@@ -4201,13 +4261,19 @@
                 <w:color w:val="000000" w:themeColor="text1"/>
               </w:rPr>
             </w:pPr>
+            <w:r>
+              <w:rPr>
+                <w:color w:val="000000" w:themeColor="text1"/>
+              </w:rPr>
+              <w:t>Covered under CITEMS Intellectual Property Policy and Procedures</w:t>
+            </w:r>
           </w:p>
         </w:tc>
       </w:tr>
       <w:tr>
         <w:tc>
           <w:tcPr>
-            <w:tcW w:w="2263" w:type="dxa"/>
+            <w:tcW w:w="1504" w:type="dxa"/>
           </w:tcPr>
           <w:p>
             <w:pPr>
@@ -4222,7 +4288,7 @@
         </w:tc>
         <w:tc>
           <w:tcPr>
-            <w:tcW w:w="2136" w:type="dxa"/>
+            <w:tcW w:w="3074" w:type="dxa"/>
           </w:tcPr>
           <w:p>
             <w:pPr>
@@ -4233,11 +4299,29 @@
                 <w:color w:val="000000" w:themeColor="text1"/>
               </w:rPr>
             </w:pPr>
+            <w:r>
+              <w:rPr>
+                <w:color w:val="000000" w:themeColor="text1"/>
+              </w:rPr>
+              <w:t xml:space="preserve">A </w:t>
+            </w:r>
+            <w:r>
+              <w:rPr>
+                <w:color w:val="000000" w:themeColor="text1"/>
+              </w:rPr>
+              <w:t>registered design</w:t>
+            </w:r>
+            <w:r>
+              <w:rPr>
+                <w:color w:val="000000" w:themeColor="text1"/>
+              </w:rPr>
+              <w:t xml:space="preserve"> protects the shape, colour, layout, pattern, or decoration of a new and unique product.</w:t>
+            </w:r>
           </w:p>
         </w:tc>
         <w:tc>
           <w:tcPr>
-            <w:tcW w:w="1942" w:type="dxa"/>
+            <w:tcW w:w="2788" w:type="dxa"/>
           </w:tcPr>
           <w:p>
             <w:pPr>
@@ -4248,11 +4332,41 @@
                 <w:color w:val="000000" w:themeColor="text1"/>
               </w:rPr>
             </w:pPr>
+            <w:r>
+              <w:rPr>
+                <w:color w:val="000000" w:themeColor="text1"/>
+              </w:rPr>
+              <w:t>B</w:t>
+            </w:r>
+            <w:r>
+              <w:rPr>
+                <w:color w:val="000000" w:themeColor="text1"/>
+              </w:rPr>
+              <w:t>asically,</w:t>
+            </w:r>
+            <w:r>
+              <w:rPr>
+                <w:color w:val="000000" w:themeColor="text1"/>
+              </w:rPr>
+              <w:t xml:space="preserve"> how a product looks</w:t>
+            </w:r>
+            <w:r>
+              <w:rPr>
+                <w:color w:val="000000" w:themeColor="text1"/>
+              </w:rPr>
+              <w:t xml:space="preserve"> (e.g. a car, a sofa, a dress)</w:t>
+            </w:r>
+            <w:r>
+              <w:rPr>
+                <w:color w:val="000000" w:themeColor="text1"/>
+              </w:rPr>
+              <w:t>.</w:t>
+            </w:r>
           </w:p>
         </w:tc>
         <w:tc>
           <w:tcPr>
-            <w:tcW w:w="2286" w:type="dxa"/>
+            <w:tcW w:w="1751" w:type="dxa"/>
           </w:tcPr>
           <w:p>
             <w:pPr>
@@ -4263,11 +4377,108 @@
                 <w:color w:val="000000" w:themeColor="text1"/>
               </w:rPr>
             </w:pPr>
+            <w:r>
+              <w:rPr>
+                <w:color w:val="000000" w:themeColor="text1"/>
+              </w:rPr>
+              <w:t>Designs Act 2003; Designs Regulations 200</w:t>
+            </w:r>
+            <w:r>
+              <w:rPr>
+                <w:color w:val="000000" w:themeColor="text1"/>
+              </w:rPr>
+              <w:t>4</w:t>
+            </w:r>
           </w:p>
         </w:tc>
         <w:tc>
           <w:tcPr>
-            <w:tcW w:w="1829" w:type="dxa"/>
+            <w:tcW w:w="1339" w:type="dxa"/>
+          </w:tcPr>
+          <w:p>
+            <w:pPr>
+              <w:pStyle w:val="bodyText"/>
+              <w:spacing w:before="120" w:line="240" w:lineRule="auto"/>
+              <w:ind w:left="0"/>
+              <w:rPr>
+                <w:color w:val="000000" w:themeColor="text1"/>
+              </w:rPr>
+            </w:pPr>
+            <w:r>
+              <w:rPr>
+                <w:color w:val="000000" w:themeColor="text1"/>
+              </w:rPr>
+              <w:t>Covered under CITEMS Intellectual Property Policy and Procedures</w:t>
+            </w:r>
+          </w:p>
+        </w:tc>
+      </w:tr>
+      <w:tr>
+        <w:tc>
+          <w:tcPr>
+            <w:tcW w:w="1504" w:type="dxa"/>
+            <w:shd w:val="clear" w:color="auto" w:fill="7F7F7F" w:themeFill="text1" w:themeFillTint="80"/>
+          </w:tcPr>
+          <w:p>
+            <w:pPr>
+              <w:pStyle w:val="bodyText"/>
+              <w:spacing w:before="120" w:line="240" w:lineRule="auto"/>
+              <w:ind w:left="0"/>
+            </w:pPr>
+          </w:p>
+        </w:tc>
+        <w:tc>
+          <w:tcPr>
+            <w:tcW w:w="3074" w:type="dxa"/>
+            <w:shd w:val="clear" w:color="auto" w:fill="7F7F7F" w:themeFill="text1" w:themeFillTint="80"/>
+          </w:tcPr>
+          <w:p>
+            <w:pPr>
+              <w:pStyle w:val="bodyText"/>
+              <w:spacing w:before="120" w:line="240" w:lineRule="auto"/>
+              <w:ind w:left="0"/>
+              <w:rPr>
+                <w:color w:val="000000" w:themeColor="text1"/>
+              </w:rPr>
+            </w:pPr>
+          </w:p>
+        </w:tc>
+        <w:tc>
+          <w:tcPr>
+            <w:tcW w:w="2788" w:type="dxa"/>
+            <w:shd w:val="clear" w:color="auto" w:fill="7F7F7F" w:themeFill="text1" w:themeFillTint="80"/>
+          </w:tcPr>
+          <w:p>
+            <w:pPr>
+              <w:pStyle w:val="bodyText"/>
+              <w:spacing w:before="120" w:line="240" w:lineRule="auto"/>
+              <w:ind w:left="0"/>
+              <w:rPr>
+                <w:color w:val="000000" w:themeColor="text1"/>
+              </w:rPr>
+            </w:pPr>
+          </w:p>
+        </w:tc>
+        <w:tc>
+          <w:tcPr>
+            <w:tcW w:w="1751" w:type="dxa"/>
+            <w:shd w:val="clear" w:color="auto" w:fill="7F7F7F" w:themeFill="text1" w:themeFillTint="80"/>
+          </w:tcPr>
+          <w:p>
+            <w:pPr>
+              <w:pStyle w:val="bodyText"/>
+              <w:spacing w:before="120" w:line="240" w:lineRule="auto"/>
+              <w:ind w:left="0"/>
+              <w:rPr>
+                <w:color w:val="000000" w:themeColor="text1"/>
+              </w:rPr>
+            </w:pPr>
+          </w:p>
+        </w:tc>
+        <w:tc>
+          <w:tcPr>
+            <w:tcW w:w="1339" w:type="dxa"/>
+            <w:shd w:val="clear" w:color="auto" w:fill="7F7F7F" w:themeFill="text1" w:themeFillTint="80"/>
           </w:tcPr>
           <w:p>
             <w:pPr>
@@ -4287,7 +4498,7 @@
         </w:trPr>
         <w:tc>
           <w:tcPr>
-            <w:tcW w:w="2263" w:type="dxa"/>
+            <w:tcW w:w="1504" w:type="dxa"/>
           </w:tcPr>
           <w:p>
             <w:pPr>
@@ -4296,13 +4507,14 @@
               <w:ind w:left="0"/>
             </w:pPr>
             <w:r>
+              <w:lastRenderedPageBreak/>
               <w:t>Plant Breeder Rights</w:t>
             </w:r>
           </w:p>
         </w:tc>
         <w:tc>
           <w:tcPr>
-            <w:tcW w:w="2136" w:type="dxa"/>
+            <w:tcW w:w="3074" w:type="dxa"/>
           </w:tcPr>
           <w:p>
             <w:pPr>
@@ -4313,11 +4525,17 @@
                 <w:color w:val="000000" w:themeColor="text1"/>
               </w:rPr>
             </w:pPr>
+            <w:r>
+              <w:rPr>
+                <w:color w:val="000000" w:themeColor="text1"/>
+              </w:rPr>
+              <w:t>A Plant Breeder's Right (PBR) gives you the sole right to sell a new type of plant that you have created.</w:t>
+            </w:r>
           </w:p>
         </w:tc>
         <w:tc>
           <w:tcPr>
-            <w:tcW w:w="1942" w:type="dxa"/>
+            <w:tcW w:w="2788" w:type="dxa"/>
           </w:tcPr>
           <w:p>
             <w:pPr>
@@ -4331,11 +4549,29 @@
                 <w:color w:val="000000" w:themeColor="text1"/>
               </w:rPr>
             </w:pPr>
+            <w:r>
+              <w:rPr>
+                <w:color w:val="000000" w:themeColor="text1"/>
+              </w:rPr>
+              <w:t>New kinds of plants or trees, like flowers, vegetables, fruits, shrubs,</w:t>
+            </w:r>
+            <w:r>
+              <w:rPr>
+                <w:color w:val="000000" w:themeColor="text1"/>
+              </w:rPr>
+              <w:t xml:space="preserve"> etc</w:t>
+            </w:r>
+            <w:r>
+              <w:rPr>
+                <w:color w:val="000000" w:themeColor="text1"/>
+              </w:rPr>
+              <w:t>. For example, a new kind of apple or flower.</w:t>
+            </w:r>
           </w:p>
         </w:tc>
         <w:tc>
           <w:tcPr>
-            <w:tcW w:w="2286" w:type="dxa"/>
+            <w:tcW w:w="1751" w:type="dxa"/>
           </w:tcPr>
           <w:p>
             <w:pPr>
@@ -4349,11 +4585,17 @@
                 <w:color w:val="000000" w:themeColor="text1"/>
               </w:rPr>
             </w:pPr>
+            <w:r>
+              <w:rPr>
+                <w:color w:val="000000" w:themeColor="text1"/>
+              </w:rPr>
+              <w:t>Plant Breeder’s Rights Act 1994; Plant Breeder’s Rights Regulations 1994</w:t>
+            </w:r>
           </w:p>
         </w:tc>
         <w:tc>
           <w:tcPr>
-            <w:tcW w:w="1829" w:type="dxa"/>
+            <w:tcW w:w="1339" w:type="dxa"/>
           </w:tcPr>
           <w:p>
             <w:pPr>
@@ -4367,13 +4609,19 @@
                 <w:color w:val="000000" w:themeColor="text1"/>
               </w:rPr>
             </w:pPr>
+            <w:r>
+              <w:rPr>
+                <w:color w:val="000000" w:themeColor="text1"/>
+              </w:rPr>
+              <w:t>NA</w:t>
+            </w:r>
           </w:p>
         </w:tc>
       </w:tr>
       <w:tr>
         <w:tc>
           <w:tcPr>
-            <w:tcW w:w="2263" w:type="dxa"/>
+            <w:tcW w:w="1504" w:type="dxa"/>
           </w:tcPr>
           <w:p>
             <w:pPr>
@@ -4388,7 +4636,7 @@
         </w:tc>
         <w:tc>
           <w:tcPr>
-            <w:tcW w:w="2136" w:type="dxa"/>
+            <w:tcW w:w="3074" w:type="dxa"/>
           </w:tcPr>
           <w:p>
             <w:pPr>
@@ -4399,11 +4647,17 @@
                 <w:color w:val="000000" w:themeColor="text1"/>
               </w:rPr>
             </w:pPr>
+            <w:r>
+              <w:rPr>
+                <w:color w:val="000000" w:themeColor="text1"/>
+              </w:rPr>
+              <w:t>A GI says that a good comes from a certain area, and that area is linked to certain traits, reputation, or qualities. In Australia, you can protect a GI by registering a certification trade mark (CTM) or, for wines, by registering the GI under a special wine-GI framework.</w:t>
+            </w:r>
           </w:p>
         </w:tc>
         <w:tc>
           <w:tcPr>
-            <w:tcW w:w="1942" w:type="dxa"/>
+            <w:tcW w:w="2788" w:type="dxa"/>
           </w:tcPr>
           <w:p>
             <w:pPr>
@@ -4414,11 +4668,17 @@
                 <w:color w:val="000000" w:themeColor="text1"/>
               </w:rPr>
             </w:pPr>
+            <w:r>
+              <w:rPr>
+                <w:color w:val="000000" w:themeColor="text1"/>
+              </w:rPr>
+              <w:t>Food or other products from the area that use regional names, like "Darjeeling" for tea, "Stilton" for cheese, or "Barossa Valley" or "Margaret River" for wine.</w:t>
+            </w:r>
           </w:p>
         </w:tc>
         <w:tc>
           <w:tcPr>
-            <w:tcW w:w="2286" w:type="dxa"/>
+            <w:tcW w:w="1751" w:type="dxa"/>
           </w:tcPr>
           <w:p>
             <w:pPr>
@@ -4429,11 +4689,17 @@
                 <w:color w:val="000000" w:themeColor="text1"/>
               </w:rPr>
             </w:pPr>
+            <w:r>
+              <w:rPr>
+                <w:color w:val="000000" w:themeColor="text1"/>
+              </w:rPr>
+              <w:t>Trade Marks Act 1995; Wine Australia Act 2013</w:t>
+            </w:r>
           </w:p>
         </w:tc>
         <w:tc>
           <w:tcPr>
-            <w:tcW w:w="1829" w:type="dxa"/>
+            <w:tcW w:w="1339" w:type="dxa"/>
           </w:tcPr>
           <w:p>
             <w:pPr>
@@ -4444,6 +4710,12 @@
                 <w:color w:val="000000" w:themeColor="text1"/>
               </w:rPr>
             </w:pPr>
+            <w:r>
+              <w:rPr>
+                <w:color w:val="000000" w:themeColor="text1"/>
+              </w:rPr>
+              <w:t>NA</w:t>
+            </w:r>
           </w:p>
         </w:tc>
       </w:tr>
@@ -4453,7 +4725,7 @@
         </w:trPr>
         <w:tc>
           <w:tcPr>
-            <w:tcW w:w="2263" w:type="dxa"/>
+            <w:tcW w:w="1504" w:type="dxa"/>
           </w:tcPr>
           <w:p>
             <w:pPr>
@@ -4468,7 +4740,7 @@
         </w:tc>
         <w:tc>
           <w:tcPr>
-            <w:tcW w:w="2136" w:type="dxa"/>
+            <w:tcW w:w="3074" w:type="dxa"/>
           </w:tcPr>
           <w:p>
             <w:pPr>
@@ -4479,11 +4751,29 @@
                 <w:color w:val="000000" w:themeColor="text1"/>
               </w:rPr>
             </w:pPr>
+            <w:r>
+              <w:rPr>
+                <w:color w:val="000000" w:themeColor="text1"/>
+              </w:rPr>
+              <w:t>Copyright p</w:t>
+            </w:r>
+            <w:r>
+              <w:rPr>
+                <w:color w:val="000000" w:themeColor="text1"/>
+              </w:rPr>
+              <w:t xml:space="preserve">reserves the original form of ideas, such as writing, art, music, movies, and more. </w:t>
+            </w:r>
+            <w:r>
+              <w:rPr>
+                <w:color w:val="000000" w:themeColor="text1"/>
+              </w:rPr>
+              <w:t>Copyright does not need to be registered; it is an automatic right upon creating the piece of work.</w:t>
+            </w:r>
           </w:p>
         </w:tc>
         <w:tc>
           <w:tcPr>
-            <w:tcW w:w="1942" w:type="dxa"/>
+            <w:tcW w:w="2788" w:type="dxa"/>
           </w:tcPr>
           <w:p>
             <w:pPr>
@@ -4497,11 +4787,23 @@
                 <w:color w:val="000000" w:themeColor="text1"/>
               </w:rPr>
             </w:pPr>
+            <w:r>
+              <w:rPr>
+                <w:color w:val="000000" w:themeColor="text1"/>
+              </w:rPr>
+              <w:t>Artistic works like books, movies, music, and paintings</w:t>
+            </w:r>
+            <w:r>
+              <w:rPr>
+                <w:color w:val="000000" w:themeColor="text1"/>
+              </w:rPr>
+              <w:t>.</w:t>
+            </w:r>
           </w:p>
         </w:tc>
         <w:tc>
           <w:tcPr>
-            <w:tcW w:w="2286" w:type="dxa"/>
+            <w:tcW w:w="1751" w:type="dxa"/>
           </w:tcPr>
           <w:p>
             <w:pPr>
@@ -4515,11 +4817,17 @@
                 <w:color w:val="000000" w:themeColor="text1"/>
               </w:rPr>
             </w:pPr>
+            <w:r>
+              <w:rPr>
+                <w:color w:val="000000" w:themeColor="text1"/>
+              </w:rPr>
+              <w:t>Copyright Act 1968; Copyright Regulations 2017; Copyright (International Protection) Regulations 1969</w:t>
+            </w:r>
           </w:p>
         </w:tc>
         <w:tc>
           <w:tcPr>
-            <w:tcW w:w="1829" w:type="dxa"/>
+            <w:tcW w:w="1339" w:type="dxa"/>
           </w:tcPr>
           <w:p>
             <w:pPr>
@@ -4533,13 +4841,25 @@
                 <w:color w:val="000000" w:themeColor="text1"/>
               </w:rPr>
             </w:pPr>
+            <w:r>
+              <w:rPr>
+                <w:color w:val="000000" w:themeColor="text1"/>
+              </w:rPr>
+              <w:t>Covered under CITEMS Copyright Policy</w:t>
+            </w:r>
+            <w:r>
+              <w:rPr>
+                <w:color w:val="000000" w:themeColor="text1"/>
+              </w:rPr>
+              <w:t>.</w:t>
+            </w:r>
           </w:p>
         </w:tc>
       </w:tr>
       <w:tr>
         <w:tc>
           <w:tcPr>
-            <w:tcW w:w="2263" w:type="dxa"/>
+            <w:tcW w:w="1504" w:type="dxa"/>
           </w:tcPr>
           <w:p>
             <w:pPr>
@@ -4554,7 +4874,7 @@
         </w:tc>
         <w:tc>
           <w:tcPr>
-            <w:tcW w:w="2136" w:type="dxa"/>
+            <w:tcW w:w="3074" w:type="dxa"/>
           </w:tcPr>
           <w:p>
             <w:pPr>
@@ -4565,11 +4885,17 @@
                 <w:color w:val="000000" w:themeColor="text1"/>
               </w:rPr>
             </w:pPr>
+            <w:r>
+              <w:rPr>
+                <w:color w:val="000000" w:themeColor="text1"/>
+              </w:rPr>
+              <w:t>Trade secrets are private business information (like secret formulas, processes, and methods) that gives a company an edge over its competitors.</w:t>
+            </w:r>
           </w:p>
         </w:tc>
         <w:tc>
           <w:tcPr>
-            <w:tcW w:w="1942" w:type="dxa"/>
+            <w:tcW w:w="2788" w:type="dxa"/>
           </w:tcPr>
           <w:p>
             <w:pPr>
@@ -4580,11 +4906,17 @@
                 <w:color w:val="000000" w:themeColor="text1"/>
               </w:rPr>
             </w:pPr>
+            <w:r>
+              <w:rPr>
+                <w:color w:val="000000" w:themeColor="text1"/>
+              </w:rPr>
+              <w:t>For example, a secret recipe (like a drink recipe), a way to make something, or private business information.</w:t>
+            </w:r>
           </w:p>
         </w:tc>
         <w:tc>
           <w:tcPr>
-            <w:tcW w:w="2286" w:type="dxa"/>
+            <w:tcW w:w="1751" w:type="dxa"/>
           </w:tcPr>
           <w:p>
             <w:pPr>
@@ -4595,11 +4927,111 @@
                 <w:color w:val="000000" w:themeColor="text1"/>
               </w:rPr>
             </w:pPr>
+            <w:r>
+              <w:rPr>
+                <w:color w:val="000000" w:themeColor="text1"/>
+              </w:rPr>
+              <w:t>Secrecy and confidentiality agreements, not formal IP registration, protect trade secrets</w:t>
+            </w:r>
+            <w:r>
+              <w:rPr>
+                <w:color w:val="000000" w:themeColor="text1"/>
+              </w:rPr>
+              <w:t>.</w:t>
+            </w:r>
           </w:p>
         </w:tc>
         <w:tc>
           <w:tcPr>
-            <w:tcW w:w="1829" w:type="dxa"/>
+            <w:tcW w:w="1339" w:type="dxa"/>
+          </w:tcPr>
+          <w:p>
+            <w:pPr>
+              <w:pStyle w:val="bodyText"/>
+              <w:spacing w:before="120" w:line="240" w:lineRule="auto"/>
+              <w:ind w:left="0"/>
+              <w:rPr>
+                <w:color w:val="000000" w:themeColor="text1"/>
+              </w:rPr>
+            </w:pPr>
+            <w:r>
+              <w:rPr>
+                <w:color w:val="000000" w:themeColor="text1"/>
+              </w:rPr>
+              <w:t>Covered under CITEMS ICT Security Policies and Procedures</w:t>
+            </w:r>
+          </w:p>
+        </w:tc>
+      </w:tr>
+      <w:tr>
+        <w:trPr>
+          <w:trHeight w:val="1146"/>
+        </w:trPr>
+        <w:tc>
+          <w:tcPr>
+            <w:tcW w:w="1504" w:type="dxa"/>
+            <w:shd w:val="clear" w:color="auto" w:fill="7F7F7F" w:themeFill="text1" w:themeFillTint="80"/>
+          </w:tcPr>
+          <w:p>
+            <w:pPr>
+              <w:pStyle w:val="bodyText"/>
+              <w:spacing w:before="120" w:line="240" w:lineRule="auto"/>
+              <w:ind w:left="0"/>
+            </w:pPr>
+          </w:p>
+        </w:tc>
+        <w:tc>
+          <w:tcPr>
+            <w:tcW w:w="3074" w:type="dxa"/>
+            <w:shd w:val="clear" w:color="auto" w:fill="7F7F7F" w:themeFill="text1" w:themeFillTint="80"/>
+          </w:tcPr>
+          <w:p>
+            <w:pPr>
+              <w:pStyle w:val="bodyText"/>
+              <w:spacing w:before="120" w:line="240" w:lineRule="auto"/>
+              <w:ind w:left="0"/>
+              <w:rPr>
+                <w:color w:val="000000" w:themeColor="text1"/>
+              </w:rPr>
+            </w:pPr>
+          </w:p>
+        </w:tc>
+        <w:tc>
+          <w:tcPr>
+            <w:tcW w:w="2788" w:type="dxa"/>
+            <w:shd w:val="clear" w:color="auto" w:fill="7F7F7F" w:themeFill="text1" w:themeFillTint="80"/>
+          </w:tcPr>
+          <w:p>
+            <w:pPr>
+              <w:pStyle w:val="bodyText"/>
+              <w:spacing w:before="120" w:line="240" w:lineRule="auto"/>
+              <w:ind w:left="0"/>
+              <w:rPr>
+                <w:color w:val="000000" w:themeColor="text1"/>
+              </w:rPr>
+            </w:pPr>
+          </w:p>
+        </w:tc>
+        <w:tc>
+          <w:tcPr>
+            <w:tcW w:w="1751" w:type="dxa"/>
+            <w:shd w:val="clear" w:color="auto" w:fill="7F7F7F" w:themeFill="text1" w:themeFillTint="80"/>
+          </w:tcPr>
+          <w:p>
+            <w:pPr>
+              <w:pStyle w:val="bodyText"/>
+              <w:spacing w:before="120" w:line="240" w:lineRule="auto"/>
+              <w:ind w:left="0"/>
+              <w:rPr>
+                <w:color w:val="000000" w:themeColor="text1"/>
+              </w:rPr>
+            </w:pPr>
+          </w:p>
+        </w:tc>
+        <w:tc>
+          <w:tcPr>
+            <w:tcW w:w="1339" w:type="dxa"/>
+            <w:shd w:val="clear" w:color="auto" w:fill="7F7F7F" w:themeFill="text1" w:themeFillTint="80"/>
           </w:tcPr>
           <w:p>
             <w:pPr>
@@ -4619,7 +5051,7 @@
         </w:trPr>
         <w:tc>
           <w:tcPr>
-            <w:tcW w:w="2263" w:type="dxa"/>
+            <w:tcW w:w="1504" w:type="dxa"/>
           </w:tcPr>
           <w:p>
             <w:pPr>
@@ -4628,13 +5060,14 @@
               <w:ind w:left="0"/>
             </w:pPr>
             <w:r>
+              <w:lastRenderedPageBreak/>
               <w:t>Circuit Layouts</w:t>
             </w:r>
           </w:p>
         </w:tc>
         <w:tc>
           <w:tcPr>
-            <w:tcW w:w="2136" w:type="dxa"/>
+            <w:tcW w:w="3074" w:type="dxa"/>
           </w:tcPr>
           <w:p>
             <w:pPr>
@@ -4645,11 +5078,17 @@
                 <w:color w:val="000000" w:themeColor="text1"/>
               </w:rPr>
             </w:pPr>
+            <w:r>
+              <w:rPr>
+                <w:color w:val="000000" w:themeColor="text1"/>
+              </w:rPr>
+              <w:t>Layout designs or plans for integrated circuits are automatically protected in Australia and don't need to be registered. This protects the layout of an integrated circuit.</w:t>
+            </w:r>
           </w:p>
         </w:tc>
         <w:tc>
           <w:tcPr>
-            <w:tcW w:w="1942" w:type="dxa"/>
+            <w:tcW w:w="2788" w:type="dxa"/>
           </w:tcPr>
           <w:p>
             <w:pPr>
@@ -4663,11 +5102,35 @@
                 <w:color w:val="000000" w:themeColor="text1"/>
               </w:rPr>
             </w:pPr>
+            <w:r>
+              <w:rPr>
+                <w:color w:val="000000" w:themeColor="text1"/>
+              </w:rPr>
+              <w:t>Layouts of semiconductor chips / integrated circuits (</w:t>
+            </w:r>
+            <w:r>
+              <w:rPr>
+                <w:color w:val="000000" w:themeColor="text1"/>
+              </w:rPr>
+              <w:t>basically,</w:t>
+            </w:r>
+            <w:r>
+              <w:rPr>
+                <w:color w:val="000000" w:themeColor="text1"/>
+              </w:rPr>
+              <w:t xml:space="preserve"> computer chip design)</w:t>
+            </w:r>
+            <w:r>
+              <w:rPr>
+                <w:color w:val="000000" w:themeColor="text1"/>
+              </w:rPr>
+              <w:t>.</w:t>
+            </w:r>
           </w:p>
         </w:tc>
         <w:tc>
           <w:tcPr>
-            <w:tcW w:w="2286" w:type="dxa"/>
+            <w:tcW w:w="1751" w:type="dxa"/>
           </w:tcPr>
           <w:p>
             <w:pPr>
@@ -4681,11 +5144,29 @@
                 <w:color w:val="000000" w:themeColor="text1"/>
               </w:rPr>
             </w:pPr>
+            <w:r>
+              <w:rPr>
+                <w:color w:val="000000" w:themeColor="text1"/>
+              </w:rPr>
+              <w:t>Circuit Layouts Act 1989</w:t>
+            </w:r>
+            <w:r>
+              <w:rPr>
+                <w:color w:val="000000" w:themeColor="text1"/>
+              </w:rPr>
+              <w:t xml:space="preserve">; </w:t>
+            </w:r>
+            <w:r>
+              <w:rPr>
+                <w:color w:val="000000" w:themeColor="text1"/>
+              </w:rPr>
+              <w:t>Circuit Layouts Regulations 1990</w:t>
+            </w:r>
           </w:p>
         </w:tc>
         <w:tc>
           <w:tcPr>
-            <w:tcW w:w="1829" w:type="dxa"/>
+            <w:tcW w:w="1339" w:type="dxa"/>
           </w:tcPr>
           <w:p>
             <w:pPr>
@@ -4699,6 +5180,12 @@
                 <w:color w:val="000000" w:themeColor="text1"/>
               </w:rPr>
             </w:pPr>
+            <w:r>
+              <w:rPr>
+                <w:color w:val="000000" w:themeColor="text1"/>
+              </w:rPr>
+              <w:t>NA</w:t>
+            </w:r>
           </w:p>
         </w:tc>
       </w:tr>
@@ -17520,7 +18007,6 @@
   <w:style w:type="character" w:default="1" w:styleId="DefaultParagraphFont">
     <w:name w:val="Default Paragraph Font"/>
     <w:uiPriority w:val="1"/>
-    <w:semiHidden/>
     <w:unhideWhenUsed/>
   </w:style>
   <w:style w:type="table" w:default="1" w:styleId="TableNormal">
@@ -18203,6 +18689,15 @@
 </file>
 
 <file path=customXml/item1.xml><?xml version="1.0" encoding="utf-8"?>
+<?mso-contentType ?>
+<FormTemplates xmlns="http://schemas.microsoft.com/sharepoint/v3/contenttype/forms">
+  <Display>DocumentLibraryForm</Display>
+  <Edit>DocumentLibraryForm</Edit>
+  <New>DocumentLibraryForm</New>
+</FormTemplates>
+</file>
+
+<file path=customXml/item2.xml><?xml version="1.0" encoding="utf-8"?>
 <ct:contentTypeSchema xmlns:ct="http://schemas.microsoft.com/office/2006/metadata/contentType" xmlns:ma="http://schemas.microsoft.com/office/2006/metadata/properties/metaAttributes" ct:_="" ma:_="" ma:contentTypeName="Document" ma:contentTypeID="0x0101006A890B377B9AAE46A481A206C5DFAFCC" ma:contentTypeVersion="12" ma:contentTypeDescription="Create a new document." ma:contentTypeScope="" ma:versionID="7e730d2c7838fa753b9b16d15b5c2cad">
   <xsd:schema xmlns:xsd="http://www.w3.org/2001/XMLSchema" xmlns:xs="http://www.w3.org/2001/XMLSchema" xmlns:p="http://schemas.microsoft.com/office/2006/metadata/properties" xmlns:ns2="74e575ec-44d9-47a4-ba1b-6ff4edd58a01" xmlns:ns3="b4b8d115-9a68-473d-91cb-4bf0d85fa27c" targetNamespace="http://schemas.microsoft.com/office/2006/metadata/properties" ma:root="true" ma:fieldsID="b60a0697d1e2d8e86ec76a428e62fc77" ns2:_="" ns3:_="">
     <xsd:import namespace="74e575ec-44d9-47a4-ba1b-6ff4edd58a01"/>
@@ -18419,16 +18914,13 @@
 </ct:contentTypeSchema>
 </file>
 
-<file path=customXml/item2.xml><?xml version="1.0" encoding="utf-8"?>
-<?mso-contentType ?>
-<FormTemplates xmlns="http://schemas.microsoft.com/sharepoint/v3/contenttype/forms">
-  <Display>DocumentLibraryForm</Display>
-  <Edit>DocumentLibraryForm</Edit>
-  <New>DocumentLibraryForm</New>
-</FormTemplates>
+<file path=customXml/item3.xml><?xml version="1.0" encoding="utf-8"?>
+<p:properties xmlns:p="http://schemas.microsoft.com/office/2006/metadata/properties" xmlns:xsi="http://www.w3.org/2001/XMLSchema-instance" xmlns:pc="http://schemas.microsoft.com/office/infopath/2007/PartnerControls">
+  <documentManagement/>
+</p:properties>
 </file>
 
-<file path=customXml/item3.xml><?xml version="1.0" encoding="utf-8"?>
+<file path=customXml/item4.xml><?xml version="1.0" encoding="utf-8"?>
 <b:Sources xmlns:b="http://schemas.openxmlformats.org/officeDocument/2006/bibliography" xmlns="http://schemas.openxmlformats.org/officeDocument/2006/bibliography" SelectedStyle="\APA.XSL" StyleName="APA" Version="">
   <b:Source>
     <b:Tag>Gil19</b:Tag>
@@ -18477,13 +18969,15 @@
 </b:Sources>
 </file>
 
-<file path=customXml/item4.xml><?xml version="1.0" encoding="utf-8"?>
-<p:properties xmlns:p="http://schemas.microsoft.com/office/2006/metadata/properties" xmlns:xsi="http://www.w3.org/2001/XMLSchema-instance" xmlns:pc="http://schemas.microsoft.com/office/infopath/2007/PartnerControls">
-  <documentManagement/>
-</p:properties>
+<file path=customXml/itemProps1.xml><?xml version="1.0" encoding="utf-8"?>
+<ds:datastoreItem xmlns:ds="http://schemas.openxmlformats.org/officeDocument/2006/customXml" ds:itemID="{9C27DF9F-C3C4-4AA0-AD6A-6778509ECDD0}">
+  <ds:schemaRefs>
+    <ds:schemaRef ds:uri="http://schemas.microsoft.com/sharepoint/v3/contenttype/forms"/>
+  </ds:schemaRefs>
+</ds:datastoreItem>
 </file>
 
-<file path=customXml/itemProps1.xml><?xml version="1.0" encoding="utf-8"?>
+<file path=customXml/itemProps2.xml><?xml version="1.0" encoding="utf-8"?>
 <ds:datastoreItem xmlns:ds="http://schemas.openxmlformats.org/officeDocument/2006/customXml" ds:itemID="{DF7F955F-26ED-444C-830A-0BEF72764E3C}">
   <ds:schemaRefs>
     <ds:schemaRef ds:uri="http://schemas.microsoft.com/office/2006/metadata/contentType"/>
@@ -18502,27 +18996,19 @@
 </ds:datastoreItem>
 </file>
 
-<file path=customXml/itemProps2.xml><?xml version="1.0" encoding="utf-8"?>
-<ds:datastoreItem xmlns:ds="http://schemas.openxmlformats.org/officeDocument/2006/customXml" ds:itemID="{9C27DF9F-C3C4-4AA0-AD6A-6778509ECDD0}">
-  <ds:schemaRefs>
-    <ds:schemaRef ds:uri="http://schemas.microsoft.com/sharepoint/v3/contenttype/forms"/>
-  </ds:schemaRefs>
-</ds:datastoreItem>
-</file>
-
 <file path=customXml/itemProps3.xml><?xml version="1.0" encoding="utf-8"?>
-<ds:datastoreItem xmlns:ds="http://schemas.openxmlformats.org/officeDocument/2006/customXml" ds:itemID="{B4803617-CB28-466D-97A2-3E565607A90B}">
-  <ds:schemaRefs>
-    <ds:schemaRef ds:uri="http://schemas.openxmlformats.org/officeDocument/2006/bibliography"/>
-  </ds:schemaRefs>
-</ds:datastoreItem>
-</file>
-
-<file path=customXml/itemProps4.xml><?xml version="1.0" encoding="utf-8"?>
 <ds:datastoreItem xmlns:ds="http://schemas.openxmlformats.org/officeDocument/2006/customXml" ds:itemID="{77DB8CBD-C210-42A9-A161-9999DBF92F4D}">
   <ds:schemaRefs>
     <ds:schemaRef ds:uri="http://schemas.microsoft.com/office/2006/metadata/properties"/>
     <ds:schemaRef ds:uri="http://schemas.microsoft.com/office/infopath/2007/PartnerControls"/>
   </ds:schemaRefs>
 </ds:datastoreItem>
+</file>
+
+<file path=customXml/itemProps4.xml><?xml version="1.0" encoding="utf-8"?>
+<ds:datastoreItem xmlns:ds="http://schemas.openxmlformats.org/officeDocument/2006/customXml" ds:itemID="{B4803617-CB28-466D-97A2-3E565607A90B}">
+  <ds:schemaRefs>
+    <ds:schemaRef ds:uri="http://schemas.openxmlformats.org/officeDocument/2006/bibliography"/>
+  </ds:schemaRefs>
+</ds:datastoreItem>
 </file>
</xml_diff>